<commit_message>
Update ASSIP_Internship_2019_Determination of the Firefly Luciferase mRNA Concentration and Encapsulation Efficiency in Nanoparticles Using RiboGreen Assay.docx
</commit_message>
<xml_diff>
--- a/ASSIP_Internship_2019_Determination of the Firefly Luciferase mRNA Concentration and Encapsulation Efficiency in Nanoparticles Using RiboGreen Assay.docx
+++ b/ASSIP_Internship_2019_Determination of the Firefly Luciferase mRNA Concentration and Encapsulation Efficiency in Nanoparticles Using RiboGreen Assay.docx
@@ -1,6 +1,6 @@
 
 <file path=word/document.xml><?xml version="1.0" encoding="utf-8"?>
-<w:document xmlns:wpc="http://schemas.microsoft.com/office/word/2010/wordprocessingCanvas" xmlns:cx="http://schemas.microsoft.com/office/drawing/2014/chartex" xmlns:cx1="http://schemas.microsoft.com/office/drawing/2015/9/8/chartex" xmlns:cx2="http://schemas.microsoft.com/office/drawing/2015/10/21/chartex" xmlns:cx3="http://schemas.microsoft.com/office/drawing/2016/5/9/chartex" xmlns:cx4="http://schemas.microsoft.com/office/drawing/2016/5/10/chartex" xmlns:cx5="http://schemas.microsoft.com/office/drawing/2016/5/11/chartex" xmlns:cx6="http://schemas.microsoft.com/office/drawing/2016/5/12/chartex" xmlns:cx7="http://schemas.microsoft.com/office/drawing/2016/5/13/chartex" xmlns:cx8="http://schemas.microsoft.com/office/drawing/2016/5/14/chartex" xmlns:mc="http://schemas.openxmlformats.org/markup-compatibility/2006" xmlns:aink="http://schemas.microsoft.com/office/drawing/2016/ink" xmlns:am3d="http://schemas.microsoft.com/office/drawing/2017/model3d" xmlns:o="urn:schemas-microsoft-com:office:office" xmlns:r="http://schemas.openxmlformats.org/officeDocument/2006/relationships" xmlns:m="http://schemas.openxmlformats.org/officeDocument/2006/math" xmlns:v="urn:schemas-microsoft-com:vml" xmlns:wp14="http://schemas.microsoft.com/office/word/2010/wordprocessingDrawing" xmlns:wp="http://schemas.openxmlformats.org/drawingml/2006/wordprocessingDrawing" xmlns:w10="urn:schemas-microsoft-com:office:word" xmlns:w="http://schemas.openxmlformats.org/wordprocessingml/2006/main" xmlns:w14="http://schemas.microsoft.com/office/word/2010/wordml" xmlns:w15="http://schemas.microsoft.com/office/word/2012/wordml" xmlns:w16cid="http://schemas.microsoft.com/office/word/2016/wordml/cid" xmlns:w16se="http://schemas.microsoft.com/office/word/2015/wordml/symex" xmlns:wpg="http://schemas.microsoft.com/office/word/2010/wordprocessingGroup" xmlns:wpi="http://schemas.microsoft.com/office/word/2010/wordprocessingInk" xmlns:wne="http://schemas.microsoft.com/office/word/2006/wordml" xmlns:wps="http://schemas.microsoft.com/office/word/2010/wordprocessingShape" mc:Ignorable="w14 w15 w16se w16cid wp14">
+<w:document xmlns:wpc="http://schemas.microsoft.com/office/word/2010/wordprocessingCanvas" xmlns:cx="http://schemas.microsoft.com/office/drawing/2014/chartex" xmlns:cx1="http://schemas.microsoft.com/office/drawing/2015/9/8/chartex" xmlns:cx2="http://schemas.microsoft.com/office/drawing/2015/10/21/chartex" xmlns:cx3="http://schemas.microsoft.com/office/drawing/2016/5/9/chartex" xmlns:cx4="http://schemas.microsoft.com/office/drawing/2016/5/10/chartex" xmlns:cx5="http://schemas.microsoft.com/office/drawing/2016/5/11/chartex" xmlns:cx6="http://schemas.microsoft.com/office/drawing/2016/5/12/chartex" xmlns:cx7="http://schemas.microsoft.com/office/drawing/2016/5/13/chartex" xmlns:cx8="http://schemas.microsoft.com/office/drawing/2016/5/14/chartex" xmlns:mc="http://schemas.openxmlformats.org/markup-compatibility/2006" xmlns:aink="http://schemas.microsoft.com/office/drawing/2016/ink" xmlns:am3d="http://schemas.microsoft.com/office/drawing/2017/model3d" xmlns:o="urn:schemas-microsoft-com:office:office" xmlns:r="http://schemas.openxmlformats.org/officeDocument/2006/relationships" xmlns:m="http://schemas.openxmlformats.org/officeDocument/2006/math" xmlns:v="urn:schemas-microsoft-com:vml" xmlns:wp14="http://schemas.microsoft.com/office/word/2010/wordprocessingDrawing" xmlns:wp="http://schemas.openxmlformats.org/drawingml/2006/wordprocessingDrawing" xmlns:w10="urn:schemas-microsoft-com:office:word" xmlns:w="http://schemas.openxmlformats.org/wordprocessingml/2006/main" xmlns:w14="http://schemas.microsoft.com/office/word/2010/wordml" xmlns:w15="http://schemas.microsoft.com/office/word/2012/wordml" xmlns:w16cex="http://schemas.microsoft.com/office/word/2018/wordml/cex" xmlns:w16cid="http://schemas.microsoft.com/office/word/2016/wordml/cid" xmlns:w16="http://schemas.microsoft.com/office/word/2018/wordml" xmlns:w16se="http://schemas.microsoft.com/office/word/2015/wordml/symex" xmlns:wpg="http://schemas.microsoft.com/office/word/2010/wordprocessingGroup" xmlns:wpi="http://schemas.microsoft.com/office/word/2010/wordprocessingInk" xmlns:wne="http://schemas.microsoft.com/office/word/2006/wordml" xmlns:wps="http://schemas.microsoft.com/office/word/2010/wordprocessingShape" mc:Ignorable="w14 w15 w16se w16cid w16 w16cex wp14">
   <w:body>
     <w:p>
       <w:pPr>
@@ -18,25 +18,23 @@
           <w:sz w:val="23"/>
           <w:szCs w:val="23"/>
         </w:rPr>
-        <w:t xml:space="preserve">Determination of the Firefly Luciferase mRNA Concentration and Encapsulation Efficiency in Nanoparticles Using </w:t>
-      </w:r>
-      <w:proofErr w:type="spellStart"/>
+        <w:t>Determination of the Firefly Luciferase mRNA Concentration and Encapsulation Efficiency in Nanoparticles Using RiboGreen Assay</w:t>
+      </w:r>
       <w:r>
         <w:rPr>
           <w:rStyle w:val="Strong"/>
           <w:sz w:val="23"/>
           <w:szCs w:val="23"/>
         </w:rPr>
-        <w:t>RiboGreen</w:t>
-      </w:r>
-      <w:proofErr w:type="spellEnd"/>
+        <w:t xml:space="preserve"> to Optimize Protein </w:t>
+      </w:r>
       <w:r>
         <w:rPr>
           <w:rStyle w:val="Strong"/>
           <w:sz w:val="23"/>
           <w:szCs w:val="23"/>
         </w:rPr>
-        <w:t xml:space="preserve"> Assay</w:t>
+        <w:t>Carrier Gene Therapy</w:t>
       </w:r>
     </w:p>
     <w:p>
@@ -125,160 +123,21 @@
           <w:sz w:val="23"/>
           <w:szCs w:val="23"/>
         </w:rPr>
-        <w:t>In the past decade, Messenger RNA (mRNA) has been used as a potent and powerful therapeutic in gene therapy and is used for infectious diseases because of its safety advantages when compared to DNA (</w:t>
-      </w:r>
-      <w:proofErr w:type="spellStart"/>
-      <w:r>
-        <w:rPr>
-          <w:sz w:val="23"/>
-          <w:szCs w:val="23"/>
-        </w:rPr>
-        <w:t>Kormann</w:t>
-      </w:r>
-      <w:proofErr w:type="spellEnd"/>
-      <w:r>
-        <w:rPr>
-          <w:sz w:val="23"/>
-          <w:szCs w:val="23"/>
-        </w:rPr>
-        <w:t xml:space="preserve"> et. al). Novel delivery systems, such as lipid nanoparticles and reagents (</w:t>
-      </w:r>
-      <w:proofErr w:type="spellStart"/>
-      <w:r>
-        <w:rPr>
-          <w:sz w:val="23"/>
-          <w:szCs w:val="23"/>
-        </w:rPr>
-        <w:t>ie</w:t>
-      </w:r>
-      <w:proofErr w:type="spellEnd"/>
-      <w:r>
-        <w:rPr>
-          <w:sz w:val="23"/>
-          <w:szCs w:val="23"/>
-        </w:rPr>
-        <w:t>. LFMM), are aimed at protecting the mRNA from degradation (</w:t>
-      </w:r>
-      <w:proofErr w:type="spellStart"/>
-      <w:r>
-        <w:rPr>
-          <w:sz w:val="23"/>
-          <w:szCs w:val="23"/>
-        </w:rPr>
-        <w:t>Pardi</w:t>
-      </w:r>
-      <w:proofErr w:type="spellEnd"/>
-      <w:r>
-        <w:rPr>
-          <w:sz w:val="23"/>
-          <w:szCs w:val="23"/>
-        </w:rPr>
-        <w:t xml:space="preserve"> et. al). To quantify mRNA and to find its encapsulation efficiency (EE%), </w:t>
-      </w:r>
-      <w:proofErr w:type="spellStart"/>
-      <w:r>
-        <w:rPr>
-          <w:sz w:val="23"/>
-          <w:szCs w:val="23"/>
-        </w:rPr>
-        <w:t>RiboGreen</w:t>
-      </w:r>
-      <w:proofErr w:type="spellEnd"/>
-      <w:r>
-        <w:rPr>
-          <w:sz w:val="23"/>
-          <w:szCs w:val="23"/>
-        </w:rPr>
-        <w:t xml:space="preserve"> reagent, a proprietary fluorescent RNA binding dye, was used for the detection and </w:t>
-      </w:r>
-      <w:bookmarkStart w:id="0" w:name="_GoBack"/>
-      <w:bookmarkEnd w:id="0"/>
-      <w:r>
-        <w:rPr>
-          <w:sz w:val="23"/>
-          <w:szCs w:val="23"/>
-        </w:rPr>
-        <w:t xml:space="preserve">quantitation of RNA [Precision </w:t>
-      </w:r>
-      <w:proofErr w:type="spellStart"/>
-      <w:r>
-        <w:rPr>
-          <w:sz w:val="23"/>
-          <w:szCs w:val="23"/>
-        </w:rPr>
-        <w:t>Nanosystems</w:t>
-      </w:r>
-      <w:proofErr w:type="spellEnd"/>
-      <w:r>
-        <w:rPr>
-          <w:sz w:val="23"/>
-          <w:szCs w:val="23"/>
-        </w:rPr>
-        <w:t xml:space="preserve">, </w:t>
-      </w:r>
-      <w:proofErr w:type="spellStart"/>
-      <w:r>
-        <w:rPr>
-          <w:sz w:val="23"/>
-          <w:szCs w:val="23"/>
-        </w:rPr>
-        <w:t>Thermofisher</w:t>
-      </w:r>
-      <w:proofErr w:type="spellEnd"/>
-      <w:r>
-        <w:rPr>
-          <w:sz w:val="23"/>
-          <w:szCs w:val="23"/>
-        </w:rPr>
-        <w:t xml:space="preserve"> Scientific]. The purpose of this study was to optimize a </w:t>
-      </w:r>
-      <w:proofErr w:type="spellStart"/>
-      <w:r>
-        <w:rPr>
-          <w:sz w:val="23"/>
-          <w:szCs w:val="23"/>
-        </w:rPr>
-        <w:t>Ribogreen</w:t>
-      </w:r>
-      <w:proofErr w:type="spellEnd"/>
-      <w:r>
-        <w:rPr>
-          <w:sz w:val="23"/>
-          <w:szCs w:val="23"/>
-        </w:rPr>
-        <w:t xml:space="preserve"> Assay for determination of </w:t>
-      </w:r>
-      <w:proofErr w:type="spellStart"/>
-      <w:r>
-        <w:rPr>
-          <w:sz w:val="23"/>
-          <w:szCs w:val="23"/>
-        </w:rPr>
-        <w:t>Fluc</w:t>
-      </w:r>
-      <w:proofErr w:type="spellEnd"/>
-      <w:r>
-        <w:rPr>
-          <w:sz w:val="23"/>
-          <w:szCs w:val="23"/>
-        </w:rPr>
-        <w:t xml:space="preserve"> mRNA Encapsulation Efficiency (EE%) in nanoparticles, including Lipofectamine Messenger Max (LFMM) and solid Lipid Nanoparticles (LNPs). The effects of assay conditions associated with detergent (Triton) extraction of the mRNA were analyzed. We found that increasing the volume of LFMM to weight of mRNA ratio from 1.5 to 6 ul/ug resulted in complete encapsulation of mRNA. Our initial ~25 % underestimate of free mRNA without LFMM (3.5 vs 4.7) was found to be due to poor replicates in the standard curve, and differing conditions in the sample vs standard (±</w:t>
-      </w:r>
-      <w:proofErr w:type="spellStart"/>
-      <w:r>
-        <w:rPr>
-          <w:sz w:val="23"/>
-          <w:szCs w:val="23"/>
-        </w:rPr>
-        <w:t>OptiMEM</w:t>
-      </w:r>
-      <w:proofErr w:type="spellEnd"/>
-      <w:r>
-        <w:rPr>
-          <w:sz w:val="23"/>
-          <w:szCs w:val="23"/>
-        </w:rPr>
-        <w:t>, ±Triton). By using identical conditions in the sample and standard and ensuring duplicate repeatability (±5%), the 25% underestimate was reduced to 6%. The further influence of transfection reagent components needs to be completed</w:t>
+        <w:t xml:space="preserve">In the past decade, Messenger RNA (mRNA) has been used as a potent and powerful therapeutic in </w:t>
+      </w:r>
+      <w:r>
+        <w:rPr>
+          <w:sz w:val="23"/>
+          <w:szCs w:val="23"/>
+        </w:rPr>
+        <w:t xml:space="preserve">protein carrier </w:t>
+      </w:r>
+      <w:r>
+        <w:rPr>
+          <w:sz w:val="23"/>
+          <w:szCs w:val="23"/>
+        </w:rPr>
+        <w:t>gene therapy and is used for infectious diseases because of its safety advantages when compared to DNA (Kormann et. al). Novel delivery systems, such as lipid nanoparticles and reagents (ie. LFMM), are aimed at protecting the mRNA from degradation (Pardi et. al). To quantify mRNA and to find its encapsulation efficiency (EE%), RiboGreen reagent, a proprietary fluorescent RNA binding dye, was used for the detection and quantitation of RNA [Precision Nanosystems, Thermofisher Scientific]. The purpose of this study was to optimize a Ribogreen Assay for determination of Fluc mRNA Encapsulation Efficiency (EE%) in nanoparticles, including Lipofectamine Messenger Max (LFMM) and solid Lipid Nanoparticles (LNPs). The effects of assay conditions associated with detergent (Triton) extraction of the mRNA were analyzed. We found that increasing the volume of LFMM to weight of mRNA ratio from 1.5 to 6 ul/ug resulted in complete encapsulation of mRNA. Our initial ~25 % underestimate of free mRNA without LFMM (3.5 vs 4.7) was found to be due to poor replicates in the standard curve, and differing conditions in the sample vs standard (±OptiMEM, ±Triton). By using identical conditions in the sample and standard and ensuring duplicate repeatability (±5%), the 25% underestimate was reduced to 6%. The further influence of transfection reagent components needs to be completed</w:t>
       </w:r>
     </w:p>
     <w:p>
@@ -296,6 +155,7 @@
           <w:sz w:val="23"/>
           <w:szCs w:val="23"/>
         </w:rPr>
+        <w:lastRenderedPageBreak/>
         <w:t>Project Scope and the Social Impact:</w:t>
       </w:r>
     </w:p>
@@ -313,7 +173,21 @@
           <w:sz w:val="23"/>
           <w:szCs w:val="23"/>
         </w:rPr>
-        <w:t>However, the success of mRNA depends on efficient delivery of mRNA and accurate measuring systems of concentrations of mRNA and each vector's respective encapsulation efficiency. In the past, cationic emulsions and modified liposomes have been unsuccessful. In addition, the optimal conditions for mRNA delivery were unknown. This project is significant to society and the medical industry as a whole because it identified the optimal delivery conditions for mRNA vectors, including volume to weight ratios, durations, and types of vectors, and found a novel and accurate method of measuring mRNA concentrations and encapsulation efficiencies. This project will be a game changer to society because not only does it maximize the efficiency of gene therapy for all living organisms and consequently saves numerous lives, it also revolutionizes the medical and scientific field.</w:t>
+        <w:t>However, the success of mRNA depends on efficient delivery of mRNA and accurate measuring systems of concentrations of mRNA and each vector's respective encapsulation efficiency. In the past, cationic emulsions and modified liposomes have been unsuccessful. In addition, the optimal conditions for mRNA delivery were unknown. This project is significant to society and the medical industry as a whole because it identified the optimal delivery conditions for mRNA vectors, including volume to weight ratios, durations, and types of vectors, and found a novel and accurate method of measuring mRNA concentrations and encapsulation efficiencies. This project will be a game changer to society because not only does it maximize the efficiency of</w:t>
+      </w:r>
+      <w:r>
+        <w:rPr>
+          <w:sz w:val="23"/>
+          <w:szCs w:val="23"/>
+        </w:rPr>
+        <w:t xml:space="preserve"> protein carrier</w:t>
+      </w:r>
+      <w:r>
+        <w:rPr>
+          <w:sz w:val="23"/>
+          <w:szCs w:val="23"/>
+        </w:rPr>
+        <w:t xml:space="preserve"> gene therapy for all living organisms and consequently saves numerous lives, it also revolutionizes the medical and scientific field.</w:t>
       </w:r>
     </w:p>
     <w:p>
@@ -350,25 +224,7 @@
           <w:sz w:val="23"/>
           <w:szCs w:val="23"/>
         </w:rPr>
-        <w:t>The research question is the determination and optimization of the concentration and Encapsulation Efficiencies of mRNAs in Lipid Nanoparticles (LNPs) and reagents (</w:t>
-      </w:r>
-      <w:proofErr w:type="spellStart"/>
-      <w:r>
-        <w:rPr>
-          <w:rFonts w:ascii="Times New Roman" w:eastAsia="Times New Roman" w:hAnsi="Times New Roman" w:cs="Times New Roman"/>
-          <w:sz w:val="23"/>
-          <w:szCs w:val="23"/>
-        </w:rPr>
-        <w:t>ie</w:t>
-      </w:r>
-      <w:proofErr w:type="spellEnd"/>
-      <w:r>
-        <w:rPr>
-          <w:rFonts w:ascii="Times New Roman" w:eastAsia="Times New Roman" w:hAnsi="Times New Roman" w:cs="Times New Roman"/>
-          <w:sz w:val="23"/>
-          <w:szCs w:val="23"/>
-        </w:rPr>
-        <w:t>. Lipofectamine Messenger Max (LFMM)). </w:t>
+        <w:t>The research question is the determination and optimization of the concentration and Encapsulation Efficiencies of mRNAs in Lipid Nanoparticles (LNPs) and reagents (ie. Lipofectamine Messenger Max (LFMM)). </w:t>
       </w:r>
     </w:p>
     <w:p>
@@ -511,6 +367,7 @@
           <w:sz w:val="23"/>
           <w:szCs w:val="23"/>
         </w:rPr>
+        <w:lastRenderedPageBreak/>
         <w:t>Materials:</w:t>
       </w:r>
     </w:p>
@@ -528,71 +385,7 @@
           <w:sz w:val="23"/>
           <w:szCs w:val="23"/>
         </w:rPr>
-        <w:t xml:space="preserve">The major materials used include nuclease-free water, </w:t>
-      </w:r>
-      <w:proofErr w:type="spellStart"/>
-      <w:r>
-        <w:rPr>
-          <w:sz w:val="23"/>
-          <w:szCs w:val="23"/>
-        </w:rPr>
-        <w:t>Ribogreen</w:t>
-      </w:r>
-      <w:proofErr w:type="spellEnd"/>
-      <w:r>
-        <w:rPr>
-          <w:sz w:val="23"/>
-          <w:szCs w:val="23"/>
-        </w:rPr>
-        <w:t xml:space="preserve"> reagent, </w:t>
-      </w:r>
-      <w:proofErr w:type="spellStart"/>
-      <w:r>
-        <w:rPr>
-          <w:sz w:val="23"/>
-          <w:szCs w:val="23"/>
-        </w:rPr>
-        <w:t>Fluc</w:t>
-      </w:r>
-      <w:proofErr w:type="spellEnd"/>
-      <w:r>
-        <w:rPr>
-          <w:sz w:val="23"/>
-          <w:szCs w:val="23"/>
-        </w:rPr>
-        <w:t xml:space="preserve"> mRNA, LFMM and LNPs, and </w:t>
-      </w:r>
-      <w:proofErr w:type="spellStart"/>
-      <w:r>
-        <w:rPr>
-          <w:sz w:val="23"/>
-          <w:szCs w:val="23"/>
-        </w:rPr>
-        <w:t>OptiMEM</w:t>
-      </w:r>
-      <w:proofErr w:type="spellEnd"/>
-      <w:r>
-        <w:rPr>
-          <w:sz w:val="23"/>
-          <w:szCs w:val="23"/>
-        </w:rPr>
-        <w:t xml:space="preserve">, Triton, sterile black plates, and 1xTE Buffer. The 1xTE Buffer, Triton Buffer, LNP sample, and LFMM sample was used in 50 µL sets. The </w:t>
-      </w:r>
-      <w:proofErr w:type="spellStart"/>
-      <w:r>
-        <w:rPr>
-          <w:sz w:val="23"/>
-          <w:szCs w:val="23"/>
-        </w:rPr>
-        <w:t>Ribogreen</w:t>
-      </w:r>
-      <w:proofErr w:type="spellEnd"/>
-      <w:r>
-        <w:rPr>
-          <w:sz w:val="23"/>
-          <w:szCs w:val="23"/>
-        </w:rPr>
-        <w:t xml:space="preserve"> solution was diluted to a 1:100 ratio.</w:t>
+        <w:t>The major materials used include nuclease-free water, Ribogreen reagent, Fluc mRNA, LFMM and LNPs, and OptiMEM, Triton, sterile black plates, and 1xTE Buffer. The 1xTE Buffer, Triton Buffer, LNP sample, and LFMM sample was used in 50 µL sets. The Ribogreen solution was diluted to a 1:100 ratio.</w:t>
       </w:r>
     </w:p>
     <w:p>
@@ -629,25 +422,7 @@
           <w:sz w:val="23"/>
           <w:szCs w:val="23"/>
         </w:rPr>
-        <w:t xml:space="preserve">First, 9 V/W (Volume / Weight) ratios were conducted. Second, the EE% (encapsulation Efficiency) and mRNA concentrations in two days were analyzed. Third, the quantitation of mRNA was optimized by </w:t>
-      </w:r>
-      <w:proofErr w:type="spellStart"/>
-      <w:r>
-        <w:rPr>
-          <w:rFonts w:ascii="Times New Roman" w:eastAsia="Times New Roman" w:hAnsi="Times New Roman" w:cs="Times New Roman"/>
-          <w:sz w:val="23"/>
-          <w:szCs w:val="23"/>
-        </w:rPr>
-        <w:t>fixing</w:t>
-      </w:r>
-      <w:proofErr w:type="spellEnd"/>
-      <w:r>
-        <w:rPr>
-          <w:rFonts w:ascii="Times New Roman" w:eastAsia="Times New Roman" w:hAnsi="Times New Roman" w:cs="Times New Roman"/>
-          <w:sz w:val="23"/>
-          <w:szCs w:val="23"/>
-        </w:rPr>
-        <w:t xml:space="preserve"> blanks, human error, and finding the interferents. The general procedure for setting up the assay that was used in each of the aforementioned 3 steps was to first prepare the samples of mRNA and vectors and add it to the first row with the 1xTE Buffer. Then, the </w:t>
+        <w:t xml:space="preserve">First, 9 V/W (Volume / Weight) ratios were conducted. Second, the EE% (encapsulation Efficiency) and mRNA concentrations in two days were analyzed. Third, the quantitation of mRNA was optimized by fixing blanks, human error, and finding the interferents. The general procedure for setting up the assay that was used in each of the aforementioned 3 steps was to first prepare the samples of mRNA and vectors and add it to the first row with the 1xTE Buffer. Then, the </w:t>
       </w:r>
       <w:proofErr w:type="gramStart"/>
       <w:r>
@@ -665,43 +440,7 @@
           <w:sz w:val="23"/>
           <w:szCs w:val="23"/>
         </w:rPr>
-        <w:t xml:space="preserve"> contents plus additional 1xTE Buffer were added to the subsequent two rows. Then, these contents were mixed with Triton buffer and added to the following 2 rows. Finally, diluted </w:t>
-      </w:r>
-      <w:proofErr w:type="spellStart"/>
-      <w:r>
-        <w:rPr>
-          <w:rFonts w:ascii="Times New Roman" w:eastAsia="Times New Roman" w:hAnsi="Times New Roman" w:cs="Times New Roman"/>
-          <w:sz w:val="23"/>
-          <w:szCs w:val="23"/>
-        </w:rPr>
-        <w:t>Ribogreen</w:t>
-      </w:r>
-      <w:proofErr w:type="spellEnd"/>
-      <w:r>
-        <w:rPr>
-          <w:rFonts w:ascii="Times New Roman" w:eastAsia="Times New Roman" w:hAnsi="Times New Roman" w:cs="Times New Roman"/>
-          <w:sz w:val="23"/>
-          <w:szCs w:val="23"/>
-        </w:rPr>
-        <w:t xml:space="preserve"> was added and a </w:t>
-      </w:r>
-      <w:proofErr w:type="spellStart"/>
-      <w:r>
-        <w:rPr>
-          <w:rFonts w:ascii="Times New Roman" w:eastAsia="Times New Roman" w:hAnsi="Times New Roman" w:cs="Times New Roman"/>
-          <w:sz w:val="23"/>
-          <w:szCs w:val="23"/>
-        </w:rPr>
-        <w:t>fluoresence</w:t>
-      </w:r>
-      <w:proofErr w:type="spellEnd"/>
-      <w:r>
-        <w:rPr>
-          <w:rFonts w:ascii="Times New Roman" w:eastAsia="Times New Roman" w:hAnsi="Times New Roman" w:cs="Times New Roman"/>
-          <w:sz w:val="23"/>
-          <w:szCs w:val="23"/>
-        </w:rPr>
-        <w:t xml:space="preserve"> microplate reader were used to measure the concentrations of mRNA encapsulated.</w:t>
+        <w:t xml:space="preserve"> contents plus additional 1xTE Buffer were added to the subsequent two rows. Then, these contents were mixed with Triton buffer and added to the following 2 rows. Finally, diluted Ribogreen was added and a fluoresence microplate reader were used to measure the concentrations of mRNA encapsulated.</w:t>
       </w:r>
     </w:p>
     <w:p>
@@ -797,25 +536,7 @@
           <w:sz w:val="23"/>
           <w:szCs w:val="23"/>
         </w:rPr>
-        <w:t xml:space="preserve">The optimal volume to weight ratio was found and the trend line indicated that greater volume and lower weight lead to most optimized encapsulation efficiency. In addition, based on the type of mRNA, such as </w:t>
-      </w:r>
-      <w:proofErr w:type="spellStart"/>
-      <w:r>
-        <w:rPr>
-          <w:rFonts w:ascii="Times New Roman" w:eastAsia="Times New Roman" w:hAnsi="Times New Roman" w:cs="Times New Roman"/>
-          <w:sz w:val="23"/>
-          <w:szCs w:val="23"/>
-        </w:rPr>
-        <w:t>Trilink</w:t>
-      </w:r>
-      <w:proofErr w:type="spellEnd"/>
-      <w:r>
-        <w:rPr>
-          <w:rFonts w:ascii="Times New Roman" w:eastAsia="Times New Roman" w:hAnsi="Times New Roman" w:cs="Times New Roman"/>
-          <w:sz w:val="23"/>
-          <w:szCs w:val="23"/>
-        </w:rPr>
-        <w:t xml:space="preserve"> mRNA and DW mRNA, optimal volume to weight ratio for efficient delivery system differed significantly.</w:t>
+        <w:t>The optimal volume to weight ratio was found and the trend line indicated that greater volume and lower weight lead to most optimized encapsulation efficiency. In addition, based on the type of mRNA, such as Trilink mRNA and DW mRNA, optimal volume to weight ratio for efficient delivery system differed significantly.</w:t>
       </w:r>
     </w:p>
     <w:p>
@@ -828,6 +549,7 @@
           <w:sz w:val="24"/>
           <w:szCs w:val="24"/>
         </w:rPr>
+        <w:lastRenderedPageBreak/>
         <w:t xml:space="preserve">                    </w:t>
       </w:r>
       <w:r>
@@ -1056,6 +778,7 @@
           <w:sz w:val="24"/>
           <w:szCs w:val="24"/>
         </w:rPr>
+        <w:lastRenderedPageBreak/>
         <mc:AlternateContent>
           <mc:Choice Requires="wps">
             <w:drawing>
@@ -1308,91 +1031,47 @@
           <w:sz w:val="23"/>
           <w:szCs w:val="23"/>
         </w:rPr>
-        <w:t>Analysis 2: </w:t>
-      </w:r>
-      <w:proofErr w:type="spellStart"/>
-      <w:r>
+        <w:t>Analysis 2: Encapasulation efficiency comparison to identify the optimal vector</w:t>
+      </w:r>
+    </w:p>
+    <w:p>
+      <w:pPr>
+        <w:spacing w:before="100" w:beforeAutospacing="1" w:after="100" w:afterAutospacing="1" w:line="360" w:lineRule="auto"/>
+        <w:rPr>
+          <w:rFonts w:ascii="Times New Roman" w:eastAsia="Times New Roman" w:hAnsi="Times New Roman" w:cs="Times New Roman"/>
+          <w:sz w:val="23"/>
+          <w:szCs w:val="23"/>
+        </w:rPr>
+      </w:pPr>
+      <w:r>
+        <w:rPr>
+          <w:rFonts w:ascii="Times New Roman" w:eastAsia="Times New Roman" w:hAnsi="Times New Roman" w:cs="Times New Roman"/>
+          <w:sz w:val="23"/>
+          <w:szCs w:val="23"/>
+        </w:rPr>
+        <w:t>Second, to look at the differences between the encapsulation efficiencies in different vectors, 2 bar graphs would be used. One would show the variation in encapsulation efficiencies, total mRNA Concentrations, and observed encapsulated mRNA concentrations between two different lipid nanoparticles and the comparison with the vector reagent Lipofectamine Messenger Max. Another would show the variation between different vectors, lipid nanoparticles and Lipofectamine Messenger Max, over durations of time.</w:t>
+      </w:r>
+    </w:p>
+    <w:p>
+      <w:pPr>
+        <w:spacing w:before="100" w:beforeAutospacing="1" w:after="100" w:afterAutospacing="1" w:line="240" w:lineRule="auto"/>
         <w:rPr>
           <w:rFonts w:ascii="Times New Roman" w:eastAsia="Times New Roman" w:hAnsi="Times New Roman" w:cs="Times New Roman"/>
           <w:b/>
           <w:bCs/>
-          <w:sz w:val="23"/>
-          <w:szCs w:val="23"/>
-        </w:rPr>
-        <w:t>Encapasulation</w:t>
-      </w:r>
-      <w:proofErr w:type="spellEnd"/>
+          <w:sz w:val="24"/>
+          <w:szCs w:val="24"/>
+        </w:rPr>
+      </w:pPr>
       <w:r>
         <w:rPr>
           <w:rFonts w:ascii="Times New Roman" w:eastAsia="Times New Roman" w:hAnsi="Times New Roman" w:cs="Times New Roman"/>
           <w:b/>
           <w:bCs/>
-          <w:sz w:val="23"/>
-          <w:szCs w:val="23"/>
-        </w:rPr>
-        <w:t xml:space="preserve"> efficiency comparison to identify the optimal vector</w:t>
-      </w:r>
-    </w:p>
-    <w:p>
-      <w:pPr>
-        <w:spacing w:before="100" w:beforeAutospacing="1" w:after="100" w:afterAutospacing="1" w:line="360" w:lineRule="auto"/>
-        <w:rPr>
-          <w:rFonts w:ascii="Times New Roman" w:eastAsia="Times New Roman" w:hAnsi="Times New Roman" w:cs="Times New Roman"/>
-          <w:sz w:val="23"/>
-          <w:szCs w:val="23"/>
-        </w:rPr>
-      </w:pPr>
-      <w:r>
-        <w:rPr>
-          <w:rFonts w:ascii="Times New Roman" w:eastAsia="Times New Roman" w:hAnsi="Times New Roman" w:cs="Times New Roman"/>
-          <w:sz w:val="23"/>
-          <w:szCs w:val="23"/>
-        </w:rPr>
-        <w:t>Second, to look at the differences between the encapsulation efficiencies in different vectors, 2 bar graphs would be used. One would show the variation in encapsulation efficiencies, total mRNA Concentrations, and observed encapsulated mRNA concentrations between two different lipid nanoparticles and the comparison with the vector reagent Lipofectamine Messenger Max. Another would show the variation between different vectors, lipid nanoparticles and Lipofectamine Messenger Max, over durations of time.</w:t>
-      </w:r>
-    </w:p>
-    <w:p>
-      <w:pPr>
-        <w:spacing w:before="100" w:beforeAutospacing="1" w:after="100" w:afterAutospacing="1" w:line="240" w:lineRule="auto"/>
-        <w:rPr>
-          <w:rFonts w:ascii="Times New Roman" w:eastAsia="Times New Roman" w:hAnsi="Times New Roman" w:cs="Times New Roman"/>
-          <w:b/>
-          <w:bCs/>
-          <w:sz w:val="24"/>
-          <w:szCs w:val="24"/>
-        </w:rPr>
-      </w:pPr>
-      <w:r>
-        <w:rPr>
-          <w:rFonts w:ascii="Times New Roman" w:eastAsia="Times New Roman" w:hAnsi="Times New Roman" w:cs="Times New Roman"/>
-          <w:b/>
-          <w:bCs/>
-          <w:sz w:val="24"/>
-          <w:szCs w:val="24"/>
-        </w:rPr>
-        <w:t>Experiment 2: Interfering Substances (</w:t>
-      </w:r>
-      <w:proofErr w:type="spellStart"/>
-      <w:r>
-        <w:rPr>
-          <w:rFonts w:ascii="Times New Roman" w:eastAsia="Times New Roman" w:hAnsi="Times New Roman" w:cs="Times New Roman"/>
-          <w:b/>
-          <w:bCs/>
-          <w:sz w:val="24"/>
-          <w:szCs w:val="24"/>
-        </w:rPr>
-        <w:t>ie</w:t>
-      </w:r>
-      <w:proofErr w:type="spellEnd"/>
-      <w:r>
-        <w:rPr>
-          <w:rFonts w:ascii="Times New Roman" w:eastAsia="Times New Roman" w:hAnsi="Times New Roman" w:cs="Times New Roman"/>
-          <w:b/>
-          <w:bCs/>
-          <w:sz w:val="24"/>
-          <w:szCs w:val="24"/>
-        </w:rPr>
-        <w:t>. Triton &amp; Optimum)</w:t>
+          <w:sz w:val="24"/>
+          <w:szCs w:val="24"/>
+        </w:rPr>
+        <w:t>Experiment 2: Interfering Substances (ie. Triton &amp; Optimum)</w:t>
       </w:r>
     </w:p>
     <w:p>
@@ -1840,6 +1519,7 @@
           <w:sz w:val="23"/>
           <w:szCs w:val="23"/>
         </w:rPr>
+        <w:lastRenderedPageBreak/>
         <w:t>Conclusion:</w:t>
       </w:r>
     </w:p>
@@ -1860,7 +1540,6 @@
         </w:rPr>
         <w:t xml:space="preserve">LFMM, and similar liquid reagents, proved to be better than lipid nanoparticles and other solid vectors in encapsulating the mRNA. In addition, there was </w:t>
       </w:r>
-      <w:proofErr w:type="spellStart"/>
       <w:proofErr w:type="gramStart"/>
       <w:r>
         <w:rPr>
@@ -1870,7 +1549,6 @@
         </w:rPr>
         <w:t>a</w:t>
       </w:r>
-      <w:proofErr w:type="spellEnd"/>
       <w:proofErr w:type="gramEnd"/>
       <w:r>
         <w:rPr>
@@ -1916,25 +1594,7 @@
           <w:sz w:val="23"/>
           <w:szCs w:val="23"/>
         </w:rPr>
-        <w:t xml:space="preserve">Third, to look at the effect of interfering substances, such as Triton and </w:t>
-      </w:r>
-      <w:proofErr w:type="spellStart"/>
-      <w:r>
-        <w:rPr>
-          <w:rFonts w:ascii="Times New Roman" w:eastAsia="Times New Roman" w:hAnsi="Times New Roman" w:cs="Times New Roman"/>
-          <w:sz w:val="23"/>
-          <w:szCs w:val="23"/>
-        </w:rPr>
-        <w:t>OptiMEM</w:t>
-      </w:r>
-      <w:proofErr w:type="spellEnd"/>
-      <w:r>
-        <w:rPr>
-          <w:rFonts w:ascii="Times New Roman" w:eastAsia="Times New Roman" w:hAnsi="Times New Roman" w:cs="Times New Roman"/>
-          <w:sz w:val="23"/>
-          <w:szCs w:val="23"/>
-        </w:rPr>
-        <w:t xml:space="preserve">-I, 4 graphs would be used. The first graphs </w:t>
+        <w:t xml:space="preserve">Third, to look at the effect of interfering substances, such as Triton and OptiMEM-I, 4 graphs would be used. The first graphs </w:t>
       </w:r>
       <w:proofErr w:type="gramStart"/>
       <w:r>
@@ -1952,43 +1612,7 @@
           <w:sz w:val="23"/>
           <w:szCs w:val="23"/>
         </w:rPr>
-        <w:t xml:space="preserve"> the mRNA Conc. between expected and with/without Triton. The second graph shows the standard curves between </w:t>
-      </w:r>
-      <w:proofErr w:type="spellStart"/>
-      <w:r>
-        <w:rPr>
-          <w:rFonts w:ascii="Times New Roman" w:eastAsia="Times New Roman" w:hAnsi="Times New Roman" w:cs="Times New Roman"/>
-          <w:sz w:val="23"/>
-          <w:szCs w:val="23"/>
-        </w:rPr>
-        <w:t>OptiMEM</w:t>
-      </w:r>
-      <w:proofErr w:type="spellEnd"/>
-      <w:r>
-        <w:rPr>
-          <w:rFonts w:ascii="Times New Roman" w:eastAsia="Times New Roman" w:hAnsi="Times New Roman" w:cs="Times New Roman"/>
-          <w:sz w:val="23"/>
-          <w:szCs w:val="23"/>
-        </w:rPr>
-        <w:t xml:space="preserve">-I with/without Triton and Precision Standard Curve. The third graph shows </w:t>
-      </w:r>
-      <w:proofErr w:type="spellStart"/>
-      <w:r>
-        <w:rPr>
-          <w:rFonts w:ascii="Times New Roman" w:eastAsia="Times New Roman" w:hAnsi="Times New Roman" w:cs="Times New Roman"/>
-          <w:sz w:val="23"/>
-          <w:szCs w:val="23"/>
-        </w:rPr>
-        <w:t>themRNA</w:t>
-      </w:r>
-      <w:proofErr w:type="spellEnd"/>
-      <w:r>
-        <w:rPr>
-          <w:rFonts w:ascii="Times New Roman" w:eastAsia="Times New Roman" w:hAnsi="Times New Roman" w:cs="Times New Roman"/>
-          <w:sz w:val="23"/>
-          <w:szCs w:val="23"/>
-        </w:rPr>
-        <w:t xml:space="preserve"> Conc. Between expected and with/without Triton. The fourth graph shows the mRNA 4 curve.</w:t>
+        <w:t xml:space="preserve"> the mRNA Conc. between expected and with/without Triton. The second graph shows the standard curves between OptiMEM-I with/without Triton and Precision Standard Curve. The third graph shows themRNA Conc. Between expected and with/without Triton. The fourth graph shows the mRNA 4 curve.</w:t>
       </w:r>
     </w:p>
     <w:p>
@@ -2026,43 +1650,7 @@
           <w:sz w:val="23"/>
           <w:szCs w:val="23"/>
         </w:rPr>
-        <w:t xml:space="preserve">Measurement systems used currently, in reality, contain harmful substances, such as Triton and </w:t>
-      </w:r>
-      <w:proofErr w:type="spellStart"/>
-      <w:r>
-        <w:rPr>
-          <w:rFonts w:ascii="Times New Roman" w:eastAsia="Times New Roman" w:hAnsi="Times New Roman" w:cs="Times New Roman"/>
-          <w:sz w:val="23"/>
-          <w:szCs w:val="23"/>
-        </w:rPr>
-        <w:t>OptiMEM</w:t>
-      </w:r>
-      <w:proofErr w:type="spellEnd"/>
-      <w:r>
-        <w:rPr>
-          <w:rFonts w:ascii="Times New Roman" w:eastAsia="Times New Roman" w:hAnsi="Times New Roman" w:cs="Times New Roman"/>
-          <w:sz w:val="23"/>
-          <w:szCs w:val="23"/>
-        </w:rPr>
-        <w:t xml:space="preserve">-I, that interfere with results. A novel measurement system identified these two interferents and created a measurement system in which the buffer concentrations were altered and copious amounts of Triton and </w:t>
-      </w:r>
-      <w:proofErr w:type="spellStart"/>
-      <w:r>
-        <w:rPr>
-          <w:rFonts w:ascii="Times New Roman" w:eastAsia="Times New Roman" w:hAnsi="Times New Roman" w:cs="Times New Roman"/>
-          <w:sz w:val="23"/>
-          <w:szCs w:val="23"/>
-        </w:rPr>
-        <w:t>OptiMEM</w:t>
-      </w:r>
-      <w:proofErr w:type="spellEnd"/>
-      <w:r>
-        <w:rPr>
-          <w:rFonts w:ascii="Times New Roman" w:eastAsia="Times New Roman" w:hAnsi="Times New Roman" w:cs="Times New Roman"/>
-          <w:sz w:val="23"/>
-          <w:szCs w:val="23"/>
-        </w:rPr>
-        <w:t>-I were removed to get better accuracy in results.</w:t>
+        <w:t>Measurement systems used currently, in reality, contain harmful substances, such as Triton and OptiMEM-I, that interfere with results. A novel measurement system identified these two interferents and created a measurement system in which the buffer concentrations were altered and copious amounts of Triton and OptiMEM-I were removed to get better accuracy in results.</w:t>
       </w:r>
     </w:p>
     <w:p>
@@ -2280,6 +1868,7 @@
           <w:sz w:val="24"/>
           <w:szCs w:val="24"/>
         </w:rPr>
+        <w:lastRenderedPageBreak/>
         <w:t xml:space="preserve">Graphs 8 &amp; 9: </w:t>
       </w:r>
       <w:r>
@@ -2289,127 +1878,7 @@
           <w:sz w:val="24"/>
           <w:szCs w:val="24"/>
         </w:rPr>
-        <w:t xml:space="preserve">Graph 8 (Bar Graph) shows the EE% of </w:t>
-      </w:r>
-      <w:proofErr w:type="spellStart"/>
-      <w:r>
-        <w:rPr>
-          <w:rFonts w:ascii="Times New Roman" w:eastAsia="Times New Roman" w:hAnsi="Times New Roman" w:cs="Times New Roman"/>
-          <w:b/>
-          <w:sz w:val="24"/>
-          <w:szCs w:val="24"/>
-        </w:rPr>
-        <w:t>Trilink</w:t>
-      </w:r>
-      <w:proofErr w:type="spellEnd"/>
-      <w:r>
-        <w:rPr>
-          <w:rFonts w:ascii="Times New Roman" w:eastAsia="Times New Roman" w:hAnsi="Times New Roman" w:cs="Times New Roman"/>
-          <w:b/>
-          <w:sz w:val="24"/>
-          <w:szCs w:val="24"/>
-        </w:rPr>
-        <w:t xml:space="preserve"> </w:t>
-      </w:r>
-      <w:proofErr w:type="spellStart"/>
-      <w:r>
-        <w:rPr>
-          <w:rFonts w:ascii="Times New Roman" w:eastAsia="Times New Roman" w:hAnsi="Times New Roman" w:cs="Times New Roman"/>
-          <w:b/>
-          <w:sz w:val="24"/>
-          <w:szCs w:val="24"/>
-        </w:rPr>
-        <w:t>Fluc</w:t>
-      </w:r>
-      <w:proofErr w:type="spellEnd"/>
-      <w:r>
-        <w:rPr>
-          <w:rFonts w:ascii="Times New Roman" w:eastAsia="Times New Roman" w:hAnsi="Times New Roman" w:cs="Times New Roman"/>
-          <w:b/>
-          <w:sz w:val="24"/>
-          <w:szCs w:val="24"/>
-        </w:rPr>
-        <w:t xml:space="preserve"> LNP and DW </w:t>
-      </w:r>
-      <w:proofErr w:type="spellStart"/>
-      <w:r>
-        <w:rPr>
-          <w:rFonts w:ascii="Times New Roman" w:eastAsia="Times New Roman" w:hAnsi="Times New Roman" w:cs="Times New Roman"/>
-          <w:b/>
-          <w:sz w:val="24"/>
-          <w:szCs w:val="24"/>
-        </w:rPr>
-        <w:t>Fluc</w:t>
-      </w:r>
-      <w:proofErr w:type="spellEnd"/>
-      <w:r>
-        <w:rPr>
-          <w:rFonts w:ascii="Times New Roman" w:eastAsia="Times New Roman" w:hAnsi="Times New Roman" w:cs="Times New Roman"/>
-          <w:b/>
-          <w:sz w:val="24"/>
-          <w:szCs w:val="24"/>
-        </w:rPr>
-        <w:t xml:space="preserve"> LNP between two different days. Graph 9 (Bar Graph) shows the observed total mRNA concentration and encapsulated mRNA concentration between </w:t>
-      </w:r>
-      <w:proofErr w:type="spellStart"/>
-      <w:r>
-        <w:rPr>
-          <w:rFonts w:ascii="Times New Roman" w:eastAsia="Times New Roman" w:hAnsi="Times New Roman" w:cs="Times New Roman"/>
-          <w:b/>
-          <w:sz w:val="24"/>
-          <w:szCs w:val="24"/>
-        </w:rPr>
-        <w:t>Trilink</w:t>
-      </w:r>
-      <w:proofErr w:type="spellEnd"/>
-      <w:r>
-        <w:rPr>
-          <w:rFonts w:ascii="Times New Roman" w:eastAsia="Times New Roman" w:hAnsi="Times New Roman" w:cs="Times New Roman"/>
-          <w:b/>
-          <w:sz w:val="24"/>
-          <w:szCs w:val="24"/>
-        </w:rPr>
-        <w:t xml:space="preserve"> </w:t>
-      </w:r>
-      <w:proofErr w:type="spellStart"/>
-      <w:r>
-        <w:rPr>
-          <w:rFonts w:ascii="Times New Roman" w:eastAsia="Times New Roman" w:hAnsi="Times New Roman" w:cs="Times New Roman"/>
-          <w:b/>
-          <w:sz w:val="24"/>
-          <w:szCs w:val="24"/>
-        </w:rPr>
-        <w:t>Fluc</w:t>
-      </w:r>
-      <w:proofErr w:type="spellEnd"/>
-      <w:r>
-        <w:rPr>
-          <w:rFonts w:ascii="Times New Roman" w:eastAsia="Times New Roman" w:hAnsi="Times New Roman" w:cs="Times New Roman"/>
-          <w:b/>
-          <w:sz w:val="24"/>
-          <w:szCs w:val="24"/>
-        </w:rPr>
-        <w:t xml:space="preserve"> LNP and DW </w:t>
-      </w:r>
-      <w:proofErr w:type="spellStart"/>
-      <w:r>
-        <w:rPr>
-          <w:rFonts w:ascii="Times New Roman" w:eastAsia="Times New Roman" w:hAnsi="Times New Roman" w:cs="Times New Roman"/>
-          <w:b/>
-          <w:sz w:val="24"/>
-          <w:szCs w:val="24"/>
-        </w:rPr>
-        <w:t>Fluc</w:t>
-      </w:r>
-      <w:proofErr w:type="spellEnd"/>
-      <w:r>
-        <w:rPr>
-          <w:rFonts w:ascii="Times New Roman" w:eastAsia="Times New Roman" w:hAnsi="Times New Roman" w:cs="Times New Roman"/>
-          <w:b/>
-          <w:sz w:val="24"/>
-          <w:szCs w:val="24"/>
-        </w:rPr>
-        <w:t xml:space="preserve"> LNP between two different days.</w:t>
+        <w:t>Graph 8 (Bar Graph) shows the EE% of Trilink Fluc LNP and DW Fluc LNP between two different days. Graph 9 (Bar Graph) shows the observed total mRNA concentration and encapsulated mRNA concentration between Trilink Fluc LNP and DW Fluc LNP between two different days.</w:t>
       </w:r>
     </w:p>
     <w:p>
@@ -2465,7 +1934,23 @@
           <w:sz w:val="23"/>
           <w:szCs w:val="23"/>
         </w:rPr>
-        <w:t xml:space="preserve"> the gene delivery systems, which are critical for gene therapy and crucial for saving not only lives in our society, but also revolutionizing the medical and science fields.</w:t>
+        <w:t xml:space="preserve"> the gene delivery systems, which are critical for</w:t>
+      </w:r>
+      <w:r>
+        <w:rPr>
+          <w:rFonts w:ascii="Times New Roman" w:eastAsia="Times New Roman" w:hAnsi="Times New Roman" w:cs="Times New Roman"/>
+          <w:sz w:val="23"/>
+          <w:szCs w:val="23"/>
+        </w:rPr>
+        <w:t xml:space="preserve"> protein carrier</w:t>
+      </w:r>
+      <w:r>
+        <w:rPr>
+          <w:rFonts w:ascii="Times New Roman" w:eastAsia="Times New Roman" w:hAnsi="Times New Roman" w:cs="Times New Roman"/>
+          <w:sz w:val="23"/>
+          <w:szCs w:val="23"/>
+        </w:rPr>
+        <w:t xml:space="preserve"> gene therapy and crucial for saving not only lives in our society, but also revolutionizing the medical and science fields.</w:t>
       </w:r>
     </w:p>
     <w:p>
@@ -2503,25 +1988,7 @@
           <w:sz w:val="23"/>
           <w:szCs w:val="23"/>
         </w:rPr>
-        <w:t xml:space="preserve">The optimal volume to weight ratio was found and the trend line indicated that greater volume and lower weight lead to most optimized encapsulation efficiency. In addition, based on the type of mRNA, such as </w:t>
-      </w:r>
-      <w:proofErr w:type="spellStart"/>
-      <w:r>
-        <w:rPr>
-          <w:rFonts w:ascii="Times New Roman" w:eastAsia="Times New Roman" w:hAnsi="Times New Roman" w:cs="Times New Roman"/>
-          <w:sz w:val="23"/>
-          <w:szCs w:val="23"/>
-        </w:rPr>
-        <w:t>Trilink</w:t>
-      </w:r>
-      <w:proofErr w:type="spellEnd"/>
-      <w:r>
-        <w:rPr>
-          <w:rFonts w:ascii="Times New Roman" w:eastAsia="Times New Roman" w:hAnsi="Times New Roman" w:cs="Times New Roman"/>
-          <w:sz w:val="23"/>
-          <w:szCs w:val="23"/>
-        </w:rPr>
-        <w:t xml:space="preserve"> mRNA and DW mRNA, optimal volume to weight ratio for efficient delivery system differed significantly.</w:t>
+        <w:t>The optimal volume to weight ratio was found and the trend line indicated that greater volume and lower weight lead to most optimized encapsulation efficiency. In addition, based on the type of mRNA, such as Trilink mRNA and DW mRNA, optimal volume to weight ratio for efficient delivery system differed significantly.</w:t>
       </w:r>
     </w:p>
     <w:p>
@@ -2541,7 +2008,6 @@
         </w:rPr>
         <w:t xml:space="preserve">LFMM, and similar liquid reagents, proved to be better than lipid nanoparticles and other solid vectors in encapsulating the mRNA. In addition, there was </w:t>
       </w:r>
-      <w:proofErr w:type="spellStart"/>
       <w:proofErr w:type="gramStart"/>
       <w:r>
         <w:rPr>
@@ -2551,7 +2017,6 @@
         </w:rPr>
         <w:t>a</w:t>
       </w:r>
-      <w:proofErr w:type="spellEnd"/>
       <w:proofErr w:type="gramEnd"/>
       <w:r>
         <w:rPr>
@@ -2577,43 +2042,7 @@
           <w:sz w:val="23"/>
           <w:szCs w:val="23"/>
         </w:rPr>
-        <w:t xml:space="preserve">Measurement systems used currently, in reality, contain harmful substances, such as Triton and </w:t>
-      </w:r>
-      <w:proofErr w:type="spellStart"/>
-      <w:r>
-        <w:rPr>
-          <w:rFonts w:ascii="Times New Roman" w:eastAsia="Times New Roman" w:hAnsi="Times New Roman" w:cs="Times New Roman"/>
-          <w:sz w:val="23"/>
-          <w:szCs w:val="23"/>
-        </w:rPr>
-        <w:t>OptiMEM</w:t>
-      </w:r>
-      <w:proofErr w:type="spellEnd"/>
-      <w:r>
-        <w:rPr>
-          <w:rFonts w:ascii="Times New Roman" w:eastAsia="Times New Roman" w:hAnsi="Times New Roman" w:cs="Times New Roman"/>
-          <w:sz w:val="23"/>
-          <w:szCs w:val="23"/>
-        </w:rPr>
-        <w:t xml:space="preserve">-I, that interfere with results. A novel measurement system identified these two interferents and created a measurement system in which the buffer concentrations were altered and copious amounts of Triton and </w:t>
-      </w:r>
-      <w:proofErr w:type="spellStart"/>
-      <w:r>
-        <w:rPr>
-          <w:rFonts w:ascii="Times New Roman" w:eastAsia="Times New Roman" w:hAnsi="Times New Roman" w:cs="Times New Roman"/>
-          <w:sz w:val="23"/>
-          <w:szCs w:val="23"/>
-        </w:rPr>
-        <w:t>OptiMEM</w:t>
-      </w:r>
-      <w:proofErr w:type="spellEnd"/>
-      <w:r>
-        <w:rPr>
-          <w:rFonts w:ascii="Times New Roman" w:eastAsia="Times New Roman" w:hAnsi="Times New Roman" w:cs="Times New Roman"/>
-          <w:sz w:val="23"/>
-          <w:szCs w:val="23"/>
-        </w:rPr>
-        <w:t>-I were removed to get better accuracy in results.</w:t>
+        <w:t>Measurement systems used currently, in reality, contain harmful substances, such as Triton and OptiMEM-I, that interfere with results. A novel measurement system identified these two interferents and created a measurement system in which the buffer concentrations were altered and copious amounts of Triton and OptiMEM-I were removed to get better accuracy in results.</w:t>
       </w:r>
     </w:p>
     <w:p>
@@ -2649,7 +2078,32 @@
           <w:sz w:val="23"/>
           <w:szCs w:val="23"/>
         </w:rPr>
-        <w:t xml:space="preserve"> the gene delivery systems, which are critical for gene therapy and crucial for saving not only lives in our society, but also revolutionizing the medical and science fields.</w:t>
+        <w:t xml:space="preserve"> the gene </w:t>
+      </w:r>
+      <w:r>
+        <w:rPr>
+          <w:rFonts w:ascii="Times New Roman" w:eastAsia="Times New Roman" w:hAnsi="Times New Roman" w:cs="Times New Roman"/>
+          <w:sz w:val="23"/>
+          <w:szCs w:val="23"/>
+        </w:rPr>
+        <w:lastRenderedPageBreak/>
+        <w:t>delivery systems, which are critical for</w:t>
+      </w:r>
+      <w:r>
+        <w:rPr>
+          <w:rFonts w:ascii="Times New Roman" w:eastAsia="Times New Roman" w:hAnsi="Times New Roman" w:cs="Times New Roman"/>
+          <w:sz w:val="23"/>
+          <w:szCs w:val="23"/>
+        </w:rPr>
+        <w:t xml:space="preserve"> protein carrier</w:t>
+      </w:r>
+      <w:r>
+        <w:rPr>
+          <w:rFonts w:ascii="Times New Roman" w:eastAsia="Times New Roman" w:hAnsi="Times New Roman" w:cs="Times New Roman"/>
+          <w:sz w:val="23"/>
+          <w:szCs w:val="23"/>
+        </w:rPr>
+        <w:t xml:space="preserve"> gene therapy and crucial for saving not only lives in our society, but also revolutionizing the medical and science fields.</w:t>
       </w:r>
     </w:p>
     <w:p>
@@ -2681,23 +2135,13 @@
           <w:szCs w:val="23"/>
         </w:rPr>
       </w:pPr>
-      <w:proofErr w:type="spellStart"/>
-      <w:r>
-        <w:rPr>
-          <w:rFonts w:ascii="Times New Roman" w:eastAsia="Times New Roman" w:hAnsi="Times New Roman" w:cs="Times New Roman"/>
-          <w:sz w:val="23"/>
-          <w:szCs w:val="23"/>
-        </w:rPr>
-        <w:t>Benke</w:t>
-      </w:r>
-      <w:proofErr w:type="spellEnd"/>
-      <w:r>
-        <w:rPr>
-          <w:rFonts w:ascii="Times New Roman" w:eastAsia="Times New Roman" w:hAnsi="Times New Roman" w:cs="Times New Roman"/>
-          <w:sz w:val="23"/>
-          <w:szCs w:val="23"/>
-        </w:rPr>
-        <w:t>, Erik Oude. “Intracellular Delivery of RNA Therapeutics with Lipid Nanoparticles.” Pharmaceutical Sciences.</w:t>
+      <w:r>
+        <w:rPr>
+          <w:rFonts w:ascii="Times New Roman" w:eastAsia="Times New Roman" w:hAnsi="Times New Roman" w:cs="Times New Roman"/>
+          <w:sz w:val="23"/>
+          <w:szCs w:val="23"/>
+        </w:rPr>
+        <w:t>Benke, Erik Oude. “Intracellular Delivery of RNA Therapeutics with Lipid Nanoparticles.” Pharmaceutical Sciences.</w:t>
       </w:r>
     </w:p>
     <w:p>
@@ -2715,43 +2159,7 @@
           <w:sz w:val="23"/>
           <w:szCs w:val="23"/>
         </w:rPr>
-        <w:t xml:space="preserve">Jones LJ1, Yue ST, Cheung CY, Singer VL. “RNA quantitation by fluorescence-based solution assay: </w:t>
-      </w:r>
-      <w:proofErr w:type="spellStart"/>
-      <w:r>
-        <w:rPr>
-          <w:rFonts w:ascii="Times New Roman" w:eastAsia="Times New Roman" w:hAnsi="Times New Roman" w:cs="Times New Roman"/>
-          <w:sz w:val="23"/>
-          <w:szCs w:val="23"/>
-        </w:rPr>
-        <w:t>RiboGreen</w:t>
-      </w:r>
-      <w:proofErr w:type="spellEnd"/>
-      <w:r>
-        <w:rPr>
-          <w:rFonts w:ascii="Times New Roman" w:eastAsia="Times New Roman" w:hAnsi="Times New Roman" w:cs="Times New Roman"/>
-          <w:sz w:val="23"/>
-          <w:szCs w:val="23"/>
-        </w:rPr>
-        <w:t xml:space="preserve"> reagent characterization. Anal </w:t>
-      </w:r>
-      <w:proofErr w:type="spellStart"/>
-      <w:r>
-        <w:rPr>
-          <w:rFonts w:ascii="Times New Roman" w:eastAsia="Times New Roman" w:hAnsi="Times New Roman" w:cs="Times New Roman"/>
-          <w:sz w:val="23"/>
-          <w:szCs w:val="23"/>
-        </w:rPr>
-        <w:t>Biochem</w:t>
-      </w:r>
-      <w:proofErr w:type="spellEnd"/>
-      <w:r>
-        <w:rPr>
-          <w:rFonts w:ascii="Times New Roman" w:eastAsia="Times New Roman" w:hAnsi="Times New Roman" w:cs="Times New Roman"/>
-          <w:sz w:val="23"/>
-          <w:szCs w:val="23"/>
-        </w:rPr>
-        <w:t>. 1998 Dec 15;265(2):368-74.</w:t>
+        <w:t>Jones LJ1, Yue ST, Cheung CY, Singer VL. “RNA quantitation by fluorescence-based solution assay: RiboGreen reagent characterization. Anal Biochem. 1998 Dec 15;265(2):368-74.</w:t>
       </w:r>
     </w:p>
     <w:p>
@@ -2763,23 +2171,13 @@
           <w:szCs w:val="23"/>
         </w:rPr>
       </w:pPr>
-      <w:proofErr w:type="spellStart"/>
-      <w:r>
-        <w:rPr>
-          <w:rFonts w:ascii="Times New Roman" w:eastAsia="Times New Roman" w:hAnsi="Times New Roman" w:cs="Times New Roman"/>
-          <w:sz w:val="23"/>
-          <w:szCs w:val="23"/>
-        </w:rPr>
-        <w:t>RiboGreen</w:t>
-      </w:r>
-      <w:proofErr w:type="spellEnd"/>
-      <w:r>
-        <w:rPr>
-          <w:rFonts w:ascii="Times New Roman" w:eastAsia="Times New Roman" w:hAnsi="Times New Roman" w:cs="Times New Roman"/>
-          <w:sz w:val="23"/>
-          <w:szCs w:val="23"/>
-        </w:rPr>
-        <w:t xml:space="preserve"> Assay: Revision 003, Document ID: PNI-SOP-S9-001-EXT</w:t>
+      <w:r>
+        <w:rPr>
+          <w:rFonts w:ascii="Times New Roman" w:eastAsia="Times New Roman" w:hAnsi="Times New Roman" w:cs="Times New Roman"/>
+          <w:sz w:val="23"/>
+          <w:szCs w:val="23"/>
+        </w:rPr>
+        <w:t>RiboGreen Assay: Revision 003, Document ID: PNI-SOP-S9-001-EXT</w:t>
       </w:r>
     </w:p>
     <w:p>
@@ -2815,43 +2213,7 @@
           <w:sz w:val="23"/>
           <w:szCs w:val="23"/>
         </w:rPr>
-        <w:t>Al-</w:t>
-      </w:r>
-      <w:proofErr w:type="spellStart"/>
-      <w:r>
-        <w:rPr>
-          <w:rFonts w:ascii="Times New Roman" w:eastAsia="Times New Roman" w:hAnsi="Times New Roman" w:cs="Times New Roman"/>
-          <w:sz w:val="23"/>
-          <w:szCs w:val="23"/>
-        </w:rPr>
-        <w:t>Dosari</w:t>
-      </w:r>
-      <w:proofErr w:type="spellEnd"/>
-      <w:r>
-        <w:rPr>
-          <w:rFonts w:ascii="Times New Roman" w:eastAsia="Times New Roman" w:hAnsi="Times New Roman" w:cs="Times New Roman"/>
-          <w:sz w:val="23"/>
-          <w:szCs w:val="23"/>
-        </w:rPr>
-        <w:t>, Mohammed S., and Xiang Gao. “</w:t>
-      </w:r>
-      <w:proofErr w:type="spellStart"/>
-      <w:r>
-        <w:rPr>
-          <w:rFonts w:ascii="Times New Roman" w:eastAsia="Times New Roman" w:hAnsi="Times New Roman" w:cs="Times New Roman"/>
-          <w:sz w:val="23"/>
-          <w:szCs w:val="23"/>
-        </w:rPr>
-        <w:t>Nonviral</w:t>
-      </w:r>
-      <w:proofErr w:type="spellEnd"/>
-      <w:r>
-        <w:rPr>
-          <w:rFonts w:ascii="Times New Roman" w:eastAsia="Times New Roman" w:hAnsi="Times New Roman" w:cs="Times New Roman"/>
-          <w:sz w:val="23"/>
-          <w:szCs w:val="23"/>
-        </w:rPr>
-        <w:t xml:space="preserve"> Gene Delivery: Principle, Limitations, and Recent Progress.” The AAPS Journal 11, no. 4 (December 2009).</w:t>
+        <w:t>Al-Dosari, Mohammed S., and Xiang Gao. “Nonviral Gene Delivery: Principle, Limitations, and Recent Progress.” The AAPS Journal 11, no. 4 (December 2009).</w:t>
       </w:r>
     </w:p>
     <w:p>
@@ -2863,95 +2225,13 @@
           <w:szCs w:val="23"/>
         </w:rPr>
       </w:pPr>
-      <w:proofErr w:type="spellStart"/>
-      <w:r>
-        <w:rPr>
-          <w:rFonts w:ascii="Times New Roman" w:eastAsia="Times New Roman" w:hAnsi="Times New Roman" w:cs="Times New Roman"/>
-          <w:sz w:val="23"/>
-          <w:szCs w:val="23"/>
-        </w:rPr>
-        <w:t>Sahin</w:t>
-      </w:r>
-      <w:proofErr w:type="spellEnd"/>
-      <w:r>
-        <w:rPr>
-          <w:rFonts w:ascii="Times New Roman" w:eastAsia="Times New Roman" w:hAnsi="Times New Roman" w:cs="Times New Roman"/>
-          <w:sz w:val="23"/>
-          <w:szCs w:val="23"/>
-        </w:rPr>
-        <w:t xml:space="preserve">, </w:t>
-      </w:r>
-      <w:proofErr w:type="spellStart"/>
-      <w:r>
-        <w:rPr>
-          <w:rFonts w:ascii="Times New Roman" w:eastAsia="Times New Roman" w:hAnsi="Times New Roman" w:cs="Times New Roman"/>
-          <w:sz w:val="23"/>
-          <w:szCs w:val="23"/>
-        </w:rPr>
-        <w:t>Ugur</w:t>
-      </w:r>
-      <w:proofErr w:type="spellEnd"/>
-      <w:r>
-        <w:rPr>
-          <w:rFonts w:ascii="Times New Roman" w:eastAsia="Times New Roman" w:hAnsi="Times New Roman" w:cs="Times New Roman"/>
-          <w:sz w:val="23"/>
-          <w:szCs w:val="23"/>
-        </w:rPr>
-        <w:t xml:space="preserve">, Katalin </w:t>
-      </w:r>
-      <w:proofErr w:type="spellStart"/>
-      <w:r>
-        <w:rPr>
-          <w:rFonts w:ascii="Times New Roman" w:eastAsia="Times New Roman" w:hAnsi="Times New Roman" w:cs="Times New Roman"/>
-          <w:sz w:val="23"/>
-          <w:szCs w:val="23"/>
-        </w:rPr>
-        <w:t>Karikó</w:t>
-      </w:r>
-      <w:proofErr w:type="spellEnd"/>
-      <w:r>
-        <w:rPr>
-          <w:rFonts w:ascii="Times New Roman" w:eastAsia="Times New Roman" w:hAnsi="Times New Roman" w:cs="Times New Roman"/>
-          <w:sz w:val="23"/>
-          <w:szCs w:val="23"/>
-        </w:rPr>
-        <w:t xml:space="preserve">, and </w:t>
-      </w:r>
-      <w:proofErr w:type="spellStart"/>
-      <w:r>
-        <w:rPr>
-          <w:rFonts w:ascii="Times New Roman" w:eastAsia="Times New Roman" w:hAnsi="Times New Roman" w:cs="Times New Roman"/>
-          <w:sz w:val="23"/>
-          <w:szCs w:val="23"/>
-        </w:rPr>
-        <w:t>Özlem</w:t>
-      </w:r>
-      <w:proofErr w:type="spellEnd"/>
-      <w:r>
-        <w:rPr>
-          <w:rFonts w:ascii="Times New Roman" w:eastAsia="Times New Roman" w:hAnsi="Times New Roman" w:cs="Times New Roman"/>
-          <w:sz w:val="23"/>
-          <w:szCs w:val="23"/>
-        </w:rPr>
-        <w:t xml:space="preserve"> </w:t>
-      </w:r>
-      <w:proofErr w:type="spellStart"/>
-      <w:r>
-        <w:rPr>
-          <w:rFonts w:ascii="Times New Roman" w:eastAsia="Times New Roman" w:hAnsi="Times New Roman" w:cs="Times New Roman"/>
-          <w:sz w:val="23"/>
-          <w:szCs w:val="23"/>
-        </w:rPr>
-        <w:t>Türeci</w:t>
-      </w:r>
-      <w:proofErr w:type="spellEnd"/>
-      <w:r>
-        <w:rPr>
-          <w:rFonts w:ascii="Times New Roman" w:eastAsia="Times New Roman" w:hAnsi="Times New Roman" w:cs="Times New Roman"/>
-          <w:sz w:val="23"/>
-          <w:szCs w:val="23"/>
-        </w:rPr>
-        <w:t xml:space="preserve">. “MRNA-Based Therapeutics — Developing a </w:t>
+      <w:r>
+        <w:rPr>
+          <w:rFonts w:ascii="Times New Roman" w:eastAsia="Times New Roman" w:hAnsi="Times New Roman" w:cs="Times New Roman"/>
+          <w:sz w:val="23"/>
+          <w:szCs w:val="23"/>
+        </w:rPr>
+        <w:t xml:space="preserve">Sahin, Ugur, Katalin Karikó, and Özlem Türeci. “MRNA-Based Therapeutics — Developing a </w:t>
       </w:r>
       <w:proofErr w:type="gramStart"/>
       <w:r>
@@ -3021,43 +2301,7 @@
           <w:sz w:val="23"/>
           <w:szCs w:val="23"/>
         </w:rPr>
-        <w:t xml:space="preserve">Thanks to Dr. Michael D. </w:t>
-      </w:r>
-      <w:proofErr w:type="spellStart"/>
-      <w:r>
-        <w:rPr>
-          <w:rFonts w:ascii="Times New Roman" w:eastAsia="Times New Roman" w:hAnsi="Times New Roman" w:cs="Times New Roman"/>
-          <w:sz w:val="23"/>
-          <w:szCs w:val="23"/>
-        </w:rPr>
-        <w:t>Buschmann</w:t>
-      </w:r>
-      <w:proofErr w:type="spellEnd"/>
-      <w:r>
-        <w:rPr>
-          <w:rFonts w:ascii="Times New Roman" w:eastAsia="Times New Roman" w:hAnsi="Times New Roman" w:cs="Times New Roman"/>
-          <w:sz w:val="23"/>
-          <w:szCs w:val="23"/>
-        </w:rPr>
-        <w:t xml:space="preserve">, Dr. W. W. </w:t>
-      </w:r>
-      <w:proofErr w:type="spellStart"/>
-      <w:r>
-        <w:rPr>
-          <w:rFonts w:ascii="Times New Roman" w:eastAsia="Times New Roman" w:hAnsi="Times New Roman" w:cs="Times New Roman"/>
-          <w:sz w:val="23"/>
-          <w:szCs w:val="23"/>
-        </w:rPr>
-        <w:t>Shanaka</w:t>
-      </w:r>
-      <w:proofErr w:type="spellEnd"/>
-      <w:r>
-        <w:rPr>
-          <w:rFonts w:ascii="Times New Roman" w:eastAsia="Times New Roman" w:hAnsi="Times New Roman" w:cs="Times New Roman"/>
-          <w:sz w:val="23"/>
-          <w:szCs w:val="23"/>
-        </w:rPr>
-        <w:t xml:space="preserve"> I. Rodrigo, Mr. Manuel Carrasco from Department of Bioengineering, George Mason University Institute of Advanced Biomedical Research, Manassas VA for guiding and mentoring me on this project work </w:t>
+        <w:t xml:space="preserve">Thanks to Dr. Michael D. Buschmann, Dr. W. W. Shanaka I. Rodrigo, Mr. Manuel Carrasco from Department of Bioengineering, George Mason University Institute of Advanced Biomedical Research, Manassas VA for guiding and mentoring me on this project work </w:t>
       </w:r>
     </w:p>
     <w:p>
@@ -3106,7 +2350,7 @@
 </file>
 
 <file path=word/endnotes.xml><?xml version="1.0" encoding="utf-8"?>
-<w:endnotes xmlns:wpc="http://schemas.microsoft.com/office/word/2010/wordprocessingCanvas" xmlns:cx="http://schemas.microsoft.com/office/drawing/2014/chartex" xmlns:cx1="http://schemas.microsoft.com/office/drawing/2015/9/8/chartex" xmlns:cx2="http://schemas.microsoft.com/office/drawing/2015/10/21/chartex" xmlns:cx3="http://schemas.microsoft.com/office/drawing/2016/5/9/chartex" xmlns:cx4="http://schemas.microsoft.com/office/drawing/2016/5/10/chartex" xmlns:cx5="http://schemas.microsoft.com/office/drawing/2016/5/11/chartex" xmlns:cx6="http://schemas.microsoft.com/office/drawing/2016/5/12/chartex" xmlns:cx7="http://schemas.microsoft.com/office/drawing/2016/5/13/chartex" xmlns:cx8="http://schemas.microsoft.com/office/drawing/2016/5/14/chartex" xmlns:mc="http://schemas.openxmlformats.org/markup-compatibility/2006" xmlns:aink="http://schemas.microsoft.com/office/drawing/2016/ink" xmlns:am3d="http://schemas.microsoft.com/office/drawing/2017/model3d" xmlns:o="urn:schemas-microsoft-com:office:office" xmlns:r="http://schemas.openxmlformats.org/officeDocument/2006/relationships" xmlns:m="http://schemas.openxmlformats.org/officeDocument/2006/math" xmlns:v="urn:schemas-microsoft-com:vml" xmlns:wp14="http://schemas.microsoft.com/office/word/2010/wordprocessingDrawing" xmlns:wp="http://schemas.openxmlformats.org/drawingml/2006/wordprocessingDrawing" xmlns:w10="urn:schemas-microsoft-com:office:word" xmlns:w="http://schemas.openxmlformats.org/wordprocessingml/2006/main" xmlns:w14="http://schemas.microsoft.com/office/word/2010/wordml" xmlns:w15="http://schemas.microsoft.com/office/word/2012/wordml" xmlns:w16cid="http://schemas.microsoft.com/office/word/2016/wordml/cid" xmlns:w16se="http://schemas.microsoft.com/office/word/2015/wordml/symex" xmlns:wpg="http://schemas.microsoft.com/office/word/2010/wordprocessingGroup" xmlns:wpi="http://schemas.microsoft.com/office/word/2010/wordprocessingInk" xmlns:wne="http://schemas.microsoft.com/office/word/2006/wordml" xmlns:wps="http://schemas.microsoft.com/office/word/2010/wordprocessingShape" mc:Ignorable="w14 w15 w16se w16cid wp14">
+<w:endnotes xmlns:wpc="http://schemas.microsoft.com/office/word/2010/wordprocessingCanvas" xmlns:cx="http://schemas.microsoft.com/office/drawing/2014/chartex" xmlns:cx1="http://schemas.microsoft.com/office/drawing/2015/9/8/chartex" xmlns:cx2="http://schemas.microsoft.com/office/drawing/2015/10/21/chartex" xmlns:cx3="http://schemas.microsoft.com/office/drawing/2016/5/9/chartex" xmlns:cx4="http://schemas.microsoft.com/office/drawing/2016/5/10/chartex" xmlns:cx5="http://schemas.microsoft.com/office/drawing/2016/5/11/chartex" xmlns:cx6="http://schemas.microsoft.com/office/drawing/2016/5/12/chartex" xmlns:cx7="http://schemas.microsoft.com/office/drawing/2016/5/13/chartex" xmlns:cx8="http://schemas.microsoft.com/office/drawing/2016/5/14/chartex" xmlns:mc="http://schemas.openxmlformats.org/markup-compatibility/2006" xmlns:aink="http://schemas.microsoft.com/office/drawing/2016/ink" xmlns:am3d="http://schemas.microsoft.com/office/drawing/2017/model3d" xmlns:o="urn:schemas-microsoft-com:office:office" xmlns:r="http://schemas.openxmlformats.org/officeDocument/2006/relationships" xmlns:m="http://schemas.openxmlformats.org/officeDocument/2006/math" xmlns:v="urn:schemas-microsoft-com:vml" xmlns:wp14="http://schemas.microsoft.com/office/word/2010/wordprocessingDrawing" xmlns:wp="http://schemas.openxmlformats.org/drawingml/2006/wordprocessingDrawing" xmlns:w10="urn:schemas-microsoft-com:office:word" xmlns:w="http://schemas.openxmlformats.org/wordprocessingml/2006/main" xmlns:w14="http://schemas.microsoft.com/office/word/2010/wordml" xmlns:w15="http://schemas.microsoft.com/office/word/2012/wordml" xmlns:w16cex="http://schemas.microsoft.com/office/word/2018/wordml/cex" xmlns:w16cid="http://schemas.microsoft.com/office/word/2016/wordml/cid" xmlns:w16="http://schemas.microsoft.com/office/word/2018/wordml" xmlns:w16se="http://schemas.microsoft.com/office/word/2015/wordml/symex" xmlns:wpg="http://schemas.microsoft.com/office/word/2010/wordprocessingGroup" xmlns:wpi="http://schemas.microsoft.com/office/word/2010/wordprocessingInk" xmlns:wne="http://schemas.microsoft.com/office/word/2006/wordml" xmlns:wps="http://schemas.microsoft.com/office/word/2010/wordprocessingShape" mc:Ignorable="w14 w15 w16se w16cid w16 w16cex wp14">
   <w:endnote w:type="separator" w:id="-1">
     <w:p>
       <w:pPr>
@@ -3131,7 +2375,7 @@
 </file>
 
 <file path=word/footer1.xml><?xml version="1.0" encoding="utf-8"?>
-<w:ftr xmlns:wpc="http://schemas.microsoft.com/office/word/2010/wordprocessingCanvas" xmlns:cx="http://schemas.microsoft.com/office/drawing/2014/chartex" xmlns:cx1="http://schemas.microsoft.com/office/drawing/2015/9/8/chartex" xmlns:cx2="http://schemas.microsoft.com/office/drawing/2015/10/21/chartex" xmlns:cx3="http://schemas.microsoft.com/office/drawing/2016/5/9/chartex" xmlns:cx4="http://schemas.microsoft.com/office/drawing/2016/5/10/chartex" xmlns:cx5="http://schemas.microsoft.com/office/drawing/2016/5/11/chartex" xmlns:cx6="http://schemas.microsoft.com/office/drawing/2016/5/12/chartex" xmlns:cx7="http://schemas.microsoft.com/office/drawing/2016/5/13/chartex" xmlns:cx8="http://schemas.microsoft.com/office/drawing/2016/5/14/chartex" xmlns:mc="http://schemas.openxmlformats.org/markup-compatibility/2006" xmlns:aink="http://schemas.microsoft.com/office/drawing/2016/ink" xmlns:am3d="http://schemas.microsoft.com/office/drawing/2017/model3d" xmlns:o="urn:schemas-microsoft-com:office:office" xmlns:r="http://schemas.openxmlformats.org/officeDocument/2006/relationships" xmlns:m="http://schemas.openxmlformats.org/officeDocument/2006/math" xmlns:v="urn:schemas-microsoft-com:vml" xmlns:wp14="http://schemas.microsoft.com/office/word/2010/wordprocessingDrawing" xmlns:wp="http://schemas.openxmlformats.org/drawingml/2006/wordprocessingDrawing" xmlns:w10="urn:schemas-microsoft-com:office:word" xmlns:w="http://schemas.openxmlformats.org/wordprocessingml/2006/main" xmlns:w14="http://schemas.microsoft.com/office/word/2010/wordml" xmlns:w15="http://schemas.microsoft.com/office/word/2012/wordml" xmlns:w16cid="http://schemas.microsoft.com/office/word/2016/wordml/cid" xmlns:w16se="http://schemas.microsoft.com/office/word/2015/wordml/symex" xmlns:wpg="http://schemas.microsoft.com/office/word/2010/wordprocessingGroup" xmlns:wpi="http://schemas.microsoft.com/office/word/2010/wordprocessingInk" xmlns:wne="http://schemas.microsoft.com/office/word/2006/wordml" xmlns:wps="http://schemas.microsoft.com/office/word/2010/wordprocessingShape" mc:Ignorable="w14 w15 w16se w16cid wp14">
+<w:ftr xmlns:wpc="http://schemas.microsoft.com/office/word/2010/wordprocessingCanvas" xmlns:cx="http://schemas.microsoft.com/office/drawing/2014/chartex" xmlns:cx1="http://schemas.microsoft.com/office/drawing/2015/9/8/chartex" xmlns:cx2="http://schemas.microsoft.com/office/drawing/2015/10/21/chartex" xmlns:cx3="http://schemas.microsoft.com/office/drawing/2016/5/9/chartex" xmlns:cx4="http://schemas.microsoft.com/office/drawing/2016/5/10/chartex" xmlns:cx5="http://schemas.microsoft.com/office/drawing/2016/5/11/chartex" xmlns:cx6="http://schemas.microsoft.com/office/drawing/2016/5/12/chartex" xmlns:cx7="http://schemas.microsoft.com/office/drawing/2016/5/13/chartex" xmlns:cx8="http://schemas.microsoft.com/office/drawing/2016/5/14/chartex" xmlns:mc="http://schemas.openxmlformats.org/markup-compatibility/2006" xmlns:aink="http://schemas.microsoft.com/office/drawing/2016/ink" xmlns:am3d="http://schemas.microsoft.com/office/drawing/2017/model3d" xmlns:o="urn:schemas-microsoft-com:office:office" xmlns:r="http://schemas.openxmlformats.org/officeDocument/2006/relationships" xmlns:m="http://schemas.openxmlformats.org/officeDocument/2006/math" xmlns:v="urn:schemas-microsoft-com:vml" xmlns:wp14="http://schemas.microsoft.com/office/word/2010/wordprocessingDrawing" xmlns:wp="http://schemas.openxmlformats.org/drawingml/2006/wordprocessingDrawing" xmlns:w10="urn:schemas-microsoft-com:office:word" xmlns:w="http://schemas.openxmlformats.org/wordprocessingml/2006/main" xmlns:w14="http://schemas.microsoft.com/office/word/2010/wordml" xmlns:w15="http://schemas.microsoft.com/office/word/2012/wordml" xmlns:w16cex="http://schemas.microsoft.com/office/word/2018/wordml/cex" xmlns:w16cid="http://schemas.microsoft.com/office/word/2016/wordml/cid" xmlns:w16="http://schemas.microsoft.com/office/word/2018/wordml" xmlns:w16se="http://schemas.microsoft.com/office/word/2015/wordml/symex" xmlns:wpg="http://schemas.microsoft.com/office/word/2010/wordprocessingGroup" xmlns:wpi="http://schemas.microsoft.com/office/word/2010/wordprocessingInk" xmlns:wne="http://schemas.microsoft.com/office/word/2006/wordml" xmlns:wps="http://schemas.microsoft.com/office/word/2010/wordprocessingShape" mc:Ignorable="w14 w15 w16se w16cid w16 w16cex wp14">
   <w:sdt>
     <w:sdtPr>
       <w:id w:val="-1002657665"/>
@@ -3184,7 +2428,7 @@
 </file>
 
 <file path=word/footnotes.xml><?xml version="1.0" encoding="utf-8"?>
-<w:footnotes xmlns:wpc="http://schemas.microsoft.com/office/word/2010/wordprocessingCanvas" xmlns:cx="http://schemas.microsoft.com/office/drawing/2014/chartex" xmlns:cx1="http://schemas.microsoft.com/office/drawing/2015/9/8/chartex" xmlns:cx2="http://schemas.microsoft.com/office/drawing/2015/10/21/chartex" xmlns:cx3="http://schemas.microsoft.com/office/drawing/2016/5/9/chartex" xmlns:cx4="http://schemas.microsoft.com/office/drawing/2016/5/10/chartex" xmlns:cx5="http://schemas.microsoft.com/office/drawing/2016/5/11/chartex" xmlns:cx6="http://schemas.microsoft.com/office/drawing/2016/5/12/chartex" xmlns:cx7="http://schemas.microsoft.com/office/drawing/2016/5/13/chartex" xmlns:cx8="http://schemas.microsoft.com/office/drawing/2016/5/14/chartex" xmlns:mc="http://schemas.openxmlformats.org/markup-compatibility/2006" xmlns:aink="http://schemas.microsoft.com/office/drawing/2016/ink" xmlns:am3d="http://schemas.microsoft.com/office/drawing/2017/model3d" xmlns:o="urn:schemas-microsoft-com:office:office" xmlns:r="http://schemas.openxmlformats.org/officeDocument/2006/relationships" xmlns:m="http://schemas.openxmlformats.org/officeDocument/2006/math" xmlns:v="urn:schemas-microsoft-com:vml" xmlns:wp14="http://schemas.microsoft.com/office/word/2010/wordprocessingDrawing" xmlns:wp="http://schemas.openxmlformats.org/drawingml/2006/wordprocessingDrawing" xmlns:w10="urn:schemas-microsoft-com:office:word" xmlns:w="http://schemas.openxmlformats.org/wordprocessingml/2006/main" xmlns:w14="http://schemas.microsoft.com/office/word/2010/wordml" xmlns:w15="http://schemas.microsoft.com/office/word/2012/wordml" xmlns:w16cid="http://schemas.microsoft.com/office/word/2016/wordml/cid" xmlns:w16se="http://schemas.microsoft.com/office/word/2015/wordml/symex" xmlns:wpg="http://schemas.microsoft.com/office/word/2010/wordprocessingGroup" xmlns:wpi="http://schemas.microsoft.com/office/word/2010/wordprocessingInk" xmlns:wne="http://schemas.microsoft.com/office/word/2006/wordml" xmlns:wps="http://schemas.microsoft.com/office/word/2010/wordprocessingShape" mc:Ignorable="w14 w15 w16se w16cid wp14">
+<w:footnotes xmlns:wpc="http://schemas.microsoft.com/office/word/2010/wordprocessingCanvas" xmlns:cx="http://schemas.microsoft.com/office/drawing/2014/chartex" xmlns:cx1="http://schemas.microsoft.com/office/drawing/2015/9/8/chartex" xmlns:cx2="http://schemas.microsoft.com/office/drawing/2015/10/21/chartex" xmlns:cx3="http://schemas.microsoft.com/office/drawing/2016/5/9/chartex" xmlns:cx4="http://schemas.microsoft.com/office/drawing/2016/5/10/chartex" xmlns:cx5="http://schemas.microsoft.com/office/drawing/2016/5/11/chartex" xmlns:cx6="http://schemas.microsoft.com/office/drawing/2016/5/12/chartex" xmlns:cx7="http://schemas.microsoft.com/office/drawing/2016/5/13/chartex" xmlns:cx8="http://schemas.microsoft.com/office/drawing/2016/5/14/chartex" xmlns:mc="http://schemas.openxmlformats.org/markup-compatibility/2006" xmlns:aink="http://schemas.microsoft.com/office/drawing/2016/ink" xmlns:am3d="http://schemas.microsoft.com/office/drawing/2017/model3d" xmlns:o="urn:schemas-microsoft-com:office:office" xmlns:r="http://schemas.openxmlformats.org/officeDocument/2006/relationships" xmlns:m="http://schemas.openxmlformats.org/officeDocument/2006/math" xmlns:v="urn:schemas-microsoft-com:vml" xmlns:wp14="http://schemas.microsoft.com/office/word/2010/wordprocessingDrawing" xmlns:wp="http://schemas.openxmlformats.org/drawingml/2006/wordprocessingDrawing" xmlns:w10="urn:schemas-microsoft-com:office:word" xmlns:w="http://schemas.openxmlformats.org/wordprocessingml/2006/main" xmlns:w14="http://schemas.microsoft.com/office/word/2010/wordml" xmlns:w15="http://schemas.microsoft.com/office/word/2012/wordml" xmlns:w16cex="http://schemas.microsoft.com/office/word/2018/wordml/cex" xmlns:w16cid="http://schemas.microsoft.com/office/word/2016/wordml/cid" xmlns:w16="http://schemas.microsoft.com/office/word/2018/wordml" xmlns:w16se="http://schemas.microsoft.com/office/word/2015/wordml/symex" xmlns:wpg="http://schemas.microsoft.com/office/word/2010/wordprocessingGroup" xmlns:wpi="http://schemas.microsoft.com/office/word/2010/wordprocessingInk" xmlns:wne="http://schemas.microsoft.com/office/word/2006/wordml" xmlns:wps="http://schemas.microsoft.com/office/word/2010/wordprocessingShape" mc:Ignorable="w14 w15 w16se w16cid w16 w16cex wp14">
   <w:footnote w:type="separator" w:id="-1">
     <w:p>
       <w:pPr>
@@ -3209,7 +2453,7 @@
 </file>
 
 <file path=word/numbering.xml><?xml version="1.0" encoding="utf-8"?>
-<w:numbering xmlns:wpc="http://schemas.microsoft.com/office/word/2010/wordprocessingCanvas" xmlns:cx="http://schemas.microsoft.com/office/drawing/2014/chartex" xmlns:cx1="http://schemas.microsoft.com/office/drawing/2015/9/8/chartex" xmlns:cx2="http://schemas.microsoft.com/office/drawing/2015/10/21/chartex" xmlns:cx3="http://schemas.microsoft.com/office/drawing/2016/5/9/chartex" xmlns:cx4="http://schemas.microsoft.com/office/drawing/2016/5/10/chartex" xmlns:cx5="http://schemas.microsoft.com/office/drawing/2016/5/11/chartex" xmlns:cx6="http://schemas.microsoft.com/office/drawing/2016/5/12/chartex" xmlns:cx7="http://schemas.microsoft.com/office/drawing/2016/5/13/chartex" xmlns:cx8="http://schemas.microsoft.com/office/drawing/2016/5/14/chartex" xmlns:mc="http://schemas.openxmlformats.org/markup-compatibility/2006" xmlns:aink="http://schemas.microsoft.com/office/drawing/2016/ink" xmlns:am3d="http://schemas.microsoft.com/office/drawing/2017/model3d" xmlns:o="urn:schemas-microsoft-com:office:office" xmlns:r="http://schemas.openxmlformats.org/officeDocument/2006/relationships" xmlns:m="http://schemas.openxmlformats.org/officeDocument/2006/math" xmlns:v="urn:schemas-microsoft-com:vml" xmlns:wp14="http://schemas.microsoft.com/office/word/2010/wordprocessingDrawing" xmlns:wp="http://schemas.openxmlformats.org/drawingml/2006/wordprocessingDrawing" xmlns:w10="urn:schemas-microsoft-com:office:word" xmlns:w="http://schemas.openxmlformats.org/wordprocessingml/2006/main" xmlns:w14="http://schemas.microsoft.com/office/word/2010/wordml" xmlns:w15="http://schemas.microsoft.com/office/word/2012/wordml" xmlns:w16cid="http://schemas.microsoft.com/office/word/2016/wordml/cid" xmlns:w16se="http://schemas.microsoft.com/office/word/2015/wordml/symex" xmlns:wpg="http://schemas.microsoft.com/office/word/2010/wordprocessingGroup" xmlns:wpi="http://schemas.microsoft.com/office/word/2010/wordprocessingInk" xmlns:wne="http://schemas.microsoft.com/office/word/2006/wordml" xmlns:wps="http://schemas.microsoft.com/office/word/2010/wordprocessingShape" mc:Ignorable="w14 w15 w16se w16cid wp14">
+<w:numbering xmlns:wpc="http://schemas.microsoft.com/office/word/2010/wordprocessingCanvas" xmlns:cx="http://schemas.microsoft.com/office/drawing/2014/chartex" xmlns:cx1="http://schemas.microsoft.com/office/drawing/2015/9/8/chartex" xmlns:cx2="http://schemas.microsoft.com/office/drawing/2015/10/21/chartex" xmlns:cx3="http://schemas.microsoft.com/office/drawing/2016/5/9/chartex" xmlns:cx4="http://schemas.microsoft.com/office/drawing/2016/5/10/chartex" xmlns:cx5="http://schemas.microsoft.com/office/drawing/2016/5/11/chartex" xmlns:cx6="http://schemas.microsoft.com/office/drawing/2016/5/12/chartex" xmlns:cx7="http://schemas.microsoft.com/office/drawing/2016/5/13/chartex" xmlns:cx8="http://schemas.microsoft.com/office/drawing/2016/5/14/chartex" xmlns:mc="http://schemas.openxmlformats.org/markup-compatibility/2006" xmlns:aink="http://schemas.microsoft.com/office/drawing/2016/ink" xmlns:am3d="http://schemas.microsoft.com/office/drawing/2017/model3d" xmlns:o="urn:schemas-microsoft-com:office:office" xmlns:r="http://schemas.openxmlformats.org/officeDocument/2006/relationships" xmlns:m="http://schemas.openxmlformats.org/officeDocument/2006/math" xmlns:v="urn:schemas-microsoft-com:vml" xmlns:wp14="http://schemas.microsoft.com/office/word/2010/wordprocessingDrawing" xmlns:wp="http://schemas.openxmlformats.org/drawingml/2006/wordprocessingDrawing" xmlns:w10="urn:schemas-microsoft-com:office:word" xmlns:w="http://schemas.openxmlformats.org/wordprocessingml/2006/main" xmlns:w14="http://schemas.microsoft.com/office/word/2010/wordml" xmlns:w15="http://schemas.microsoft.com/office/word/2012/wordml" xmlns:w16cex="http://schemas.microsoft.com/office/word/2018/wordml/cex" xmlns:w16cid="http://schemas.microsoft.com/office/word/2016/wordml/cid" xmlns:w16="http://schemas.microsoft.com/office/word/2018/wordml" xmlns:w16se="http://schemas.microsoft.com/office/word/2015/wordml/symex" xmlns:wpg="http://schemas.microsoft.com/office/word/2010/wordprocessingGroup" xmlns:wpi="http://schemas.microsoft.com/office/word/2010/wordprocessingInk" xmlns:wne="http://schemas.microsoft.com/office/word/2006/wordml" xmlns:wps="http://schemas.microsoft.com/office/word/2010/wordprocessingShape" mc:Ignorable="w14 w15 w16se w16cid w16 w16cex wp14">
   <w:abstractNum w:abstractNumId="0" w15:restartNumberingAfterBreak="0">
     <w:nsid w:val="16114EB2"/>
     <w:multiLevelType w:val="multilevel"/>
@@ -3473,7 +2717,7 @@
 </file>
 
 <file path=word/styles.xml><?xml version="1.0" encoding="utf-8"?>
-<w:styles xmlns:mc="http://schemas.openxmlformats.org/markup-compatibility/2006" xmlns:r="http://schemas.openxmlformats.org/officeDocument/2006/relationships" xmlns:w="http://schemas.openxmlformats.org/wordprocessingml/2006/main" xmlns:w14="http://schemas.microsoft.com/office/word/2010/wordml" xmlns:w15="http://schemas.microsoft.com/office/word/2012/wordml" xmlns:w16cid="http://schemas.microsoft.com/office/word/2016/wordml/cid" xmlns:w16se="http://schemas.microsoft.com/office/word/2015/wordml/symex" mc:Ignorable="w14 w15 w16se w16cid">
+<w:styles xmlns:mc="http://schemas.openxmlformats.org/markup-compatibility/2006" xmlns:r="http://schemas.openxmlformats.org/officeDocument/2006/relationships" xmlns:w="http://schemas.openxmlformats.org/wordprocessingml/2006/main" xmlns:w14="http://schemas.microsoft.com/office/word/2010/wordml" xmlns:w15="http://schemas.microsoft.com/office/word/2012/wordml" xmlns:w16cex="http://schemas.microsoft.com/office/word/2018/wordml/cex" xmlns:w16cid="http://schemas.microsoft.com/office/word/2016/wordml/cid" xmlns:w16="http://schemas.microsoft.com/office/word/2018/wordml" xmlns:w16se="http://schemas.microsoft.com/office/word/2015/wordml/symex" mc:Ignorable="w14 w15 w16se w16cid w16 w16cex">
   <w:docDefaults>
     <w:rPrDefault>
       <w:rPr>
@@ -3595,6 +2839,7 @@
     <w:lsdException w:name="HTML Sample" w:semiHidden="1" w:unhideWhenUsed="1"/>
     <w:lsdException w:name="HTML Typewriter" w:semiHidden="1" w:unhideWhenUsed="1"/>
     <w:lsdException w:name="HTML Variable" w:semiHidden="1" w:unhideWhenUsed="1"/>
+    <w:lsdException w:name="Normal Table" w:semiHidden="1" w:unhideWhenUsed="1"/>
     <w:lsdException w:name="annotation subject" w:semiHidden="1" w:unhideWhenUsed="1"/>
     <w:lsdException w:name="No List" w:semiHidden="1" w:unhideWhenUsed="1"/>
     <w:lsdException w:name="Outline List 1" w:semiHidden="1" w:unhideWhenUsed="1"/>
@@ -3637,8 +2882,11 @@
     <w:lsdException w:name="Table Contemporary" w:semiHidden="1" w:unhideWhenUsed="1"/>
     <w:lsdException w:name="Table Elegant" w:semiHidden="1" w:unhideWhenUsed="1"/>
     <w:lsdException w:name="Table Professional" w:semiHidden="1" w:unhideWhenUsed="1"/>
+    <w:lsdException w:name="Table Subtle 1" w:semiHidden="1" w:unhideWhenUsed="1"/>
     <w:lsdException w:name="Table Subtle 2" w:semiHidden="1" w:unhideWhenUsed="1"/>
     <w:lsdException w:name="Table Web 1" w:semiHidden="1" w:unhideWhenUsed="1"/>
+    <w:lsdException w:name="Table Web 2" w:semiHidden="1" w:unhideWhenUsed="1"/>
+    <w:lsdException w:name="Table Web 3" w:semiHidden="1" w:unhideWhenUsed="1"/>
     <w:lsdException w:name="Balloon Text" w:semiHidden="1" w:unhideWhenUsed="1"/>
     <w:lsdException w:name="Table Grid" w:uiPriority="39"/>
     <w:lsdException w:name="Table Theme" w:semiHidden="1" w:unhideWhenUsed="1"/>

</xml_diff>